<commit_message>
Add details to pages
</commit_message>
<xml_diff>
--- a/Documentation.docx
+++ b/Documentation.docx
@@ -1,6 +1,6 @@
 
 <file path=word/document.xml><?xml version="1.0" encoding="utf-8"?>
-<w:document xmlns:wpc="http://schemas.microsoft.com/office/word/2010/wordprocessingCanvas" xmlns:cx="http://schemas.microsoft.com/office/drawing/2014/chartex" xmlns:cx1="http://schemas.microsoft.com/office/drawing/2015/9/8/chartex" xmlns:mc="http://schemas.openxmlformats.org/markup-compatibility/2006" xmlns:o="urn:schemas-microsoft-com:office:office" xmlns:r="http://schemas.openxmlformats.org/officeDocument/2006/relationships" xmlns:m="http://schemas.openxmlformats.org/officeDocument/2006/math" xmlns:v="urn:schemas-microsoft-com:vml" xmlns:wp14="http://schemas.microsoft.com/office/word/2010/wordprocessingDrawing" xmlns:wp="http://schemas.openxmlformats.org/drawingml/2006/wordprocessingDrawing" xmlns:w10="urn:schemas-microsoft-com:office:word" xmlns:w="http://schemas.openxmlformats.org/wordprocessingml/2006/main" xmlns:w14="http://schemas.microsoft.com/office/word/2010/wordml" xmlns:w15="http://schemas.microsoft.com/office/word/2012/wordml" xmlns:w16se="http://schemas.microsoft.com/office/word/2015/wordml/symex" xmlns:wpg="http://schemas.microsoft.com/office/word/2010/wordprocessingGroup" xmlns:wpi="http://schemas.microsoft.com/office/word/2010/wordprocessingInk" xmlns:wne="http://schemas.microsoft.com/office/word/2006/wordml" xmlns:wps="http://schemas.microsoft.com/office/word/2010/wordprocessingShape" mc:Ignorable="w14 w15 w16se wp14">
+<w:document xmlns:wpc="http://schemas.microsoft.com/office/word/2010/wordprocessingCanvas" xmlns:cx="http://schemas.microsoft.com/office/drawing/2014/chartex" xmlns:cx1="http://schemas.microsoft.com/office/drawing/2015/9/8/chartex" xmlns:cx2="http://schemas.microsoft.com/office/drawing/2015/10/21/chartex" xmlns:cx3="http://schemas.microsoft.com/office/drawing/2016/5/9/chartex" xmlns:cx4="http://schemas.microsoft.com/office/drawing/2016/5/10/chartex" xmlns:cx5="http://schemas.microsoft.com/office/drawing/2016/5/11/chartex" xmlns:cx6="http://schemas.microsoft.com/office/drawing/2016/5/12/chartex" xmlns:cx7="http://schemas.microsoft.com/office/drawing/2016/5/13/chartex" xmlns:cx8="http://schemas.microsoft.com/office/drawing/2016/5/14/chartex" xmlns:mc="http://schemas.openxmlformats.org/markup-compatibility/2006" xmlns:aink="http://schemas.microsoft.com/office/drawing/2016/ink" xmlns:am3d="http://schemas.microsoft.com/office/drawing/2017/model3d" xmlns:o="urn:schemas-microsoft-com:office:office" xmlns:r="http://schemas.openxmlformats.org/officeDocument/2006/relationships" xmlns:m="http://schemas.openxmlformats.org/officeDocument/2006/math" xmlns:v="urn:schemas-microsoft-com:vml" xmlns:wp14="http://schemas.microsoft.com/office/word/2010/wordprocessingDrawing" xmlns:wp="http://schemas.openxmlformats.org/drawingml/2006/wordprocessingDrawing" xmlns:w10="urn:schemas-microsoft-com:office:word" xmlns:w="http://schemas.openxmlformats.org/wordprocessingml/2006/main" xmlns:w14="http://schemas.microsoft.com/office/word/2010/wordml" xmlns:w15="http://schemas.microsoft.com/office/word/2012/wordml" xmlns:w16cex="http://schemas.microsoft.com/office/word/2018/wordml/cex" xmlns:w16cid="http://schemas.microsoft.com/office/word/2016/wordml/cid" xmlns:w16="http://schemas.microsoft.com/office/word/2018/wordml" xmlns:w16sdtdh="http://schemas.microsoft.com/office/word/2020/wordml/sdtdatahash" xmlns:w16se="http://schemas.microsoft.com/office/word/2015/wordml/symex" xmlns:wpg="http://schemas.microsoft.com/office/word/2010/wordprocessingGroup" xmlns:wpi="http://schemas.microsoft.com/office/word/2010/wordprocessingInk" xmlns:wne="http://schemas.microsoft.com/office/word/2006/wordml" xmlns:wps="http://schemas.microsoft.com/office/word/2010/wordprocessingShape" mc:Ignorable="w14 w15 w16se w16cid w16 w16cex w16sdtdh wp14">
   <w:body>
     <w:p>
       <w:pPr>
@@ -2594,23 +2594,19 @@
       <w:pPr>
         <w:pStyle w:val="InstructiveText"/>
         <w:rPr>
+          <w:i w:val="0"/>
+          <w:iCs/>
           <w:lang w:val="bg-BG"/>
         </w:rPr>
       </w:pPr>
       <w:r>
         <w:rPr>
-          <w:lang w:val="bg-BG"/>
-        </w:rPr>
-        <w:t>A definition of the scope of the project. What needs to be fulfilled?</w:t>
+          <w:i w:val="0"/>
+          <w:iCs/>
+          <w:lang w:val="bg-BG"/>
+        </w:rPr>
+        <w:t>Да се покрият изискванията описани в критерийте за применане на потребителски истории.</w:t>
       </w:r>
-    </w:p>
-    <w:p>
-      <w:pPr>
-        <w:pStyle w:val="InstructiveText"/>
-        <w:rPr>
-          <w:lang w:val="bg-BG"/>
-        </w:rPr>
-      </w:pPr>
     </w:p>
     <w:p>
       <w:pPr>
@@ -3772,14 +3768,14 @@
                 <w:b/>
                 <w:lang w:val="bg-BG"/>
               </w:rPr>
+              <w:t xml:space="preserve">потр. </w:t>
+            </w:r>
+            <w:r>
+              <w:rPr>
+                <w:b/>
+                <w:lang w:val="bg-BG"/>
+              </w:rPr>
               <w:lastRenderedPageBreak/>
-              <w:t xml:space="preserve">потр. </w:t>
-            </w:r>
-            <w:r>
-              <w:rPr>
-                <w:b/>
-                <w:lang w:val="bg-BG"/>
-              </w:rPr>
               <w:t>историята</w:t>
             </w:r>
           </w:p>
@@ -3887,15 +3883,7 @@
                 <w:b/>
                 <w:lang w:val="bg-BG"/>
               </w:rPr>
-              <w:t xml:space="preserve">точки на </w:t>
-            </w:r>
-            <w:r>
-              <w:rPr>
-                <w:b/>
-                <w:lang w:val="bg-BG"/>
-              </w:rPr>
-              <w:lastRenderedPageBreak/>
-              <w:t>историята</w:t>
+              <w:t>точки на историята</w:t>
             </w:r>
           </w:p>
         </w:tc>
@@ -5644,8 +5632,6 @@
               </w:rPr>
               <w:t>жението да визуализира обобщи</w:t>
             </w:r>
-            <w:bookmarkStart w:id="19" w:name="_GoBack"/>
-            <w:bookmarkEnd w:id="19"/>
             <w:r>
               <w:rPr>
                 <w:lang w:val="bg-BG" w:eastAsia="en-AU"/>
@@ -5683,7 +5669,7 @@
           <w:lang w:val="bg-BG"/>
         </w:rPr>
       </w:pPr>
-      <w:bookmarkStart w:id="20" w:name="_Toc446758094"/>
+      <w:bookmarkStart w:id="19" w:name="_Toc446758094"/>
       <w:r>
         <w:rPr>
           <w:lang w:val="bg-BG"/>
@@ -5703,7 +5689,7 @@
         </w:rPr>
         <w:t xml:space="preserve"> на системата</w:t>
       </w:r>
-      <w:bookmarkEnd w:id="20"/>
+      <w:bookmarkEnd w:id="19"/>
     </w:p>
     <w:p>
       <w:pPr>
@@ -5712,14 +5698,14 @@
           <w:lang w:val="bg-BG"/>
         </w:rPr>
       </w:pPr>
-      <w:bookmarkStart w:id="21" w:name="_Toc446758095"/>
+      <w:bookmarkStart w:id="20" w:name="_Toc446758095"/>
       <w:r>
         <w:rPr>
           <w:lang w:val="bg-BG"/>
         </w:rPr>
         <w:t>Софтуерна архитектура на система</w:t>
       </w:r>
-      <w:bookmarkEnd w:id="21"/>
+      <w:bookmarkEnd w:id="20"/>
       <w:r>
         <w:rPr>
           <w:lang w:val="bg-BG"/>
@@ -5761,7 +5747,7 @@
           <w:lang w:val="bg-BG"/>
         </w:rPr>
       </w:pPr>
-      <w:bookmarkStart w:id="22" w:name="_Toc446758096"/>
+      <w:bookmarkStart w:id="21" w:name="_Toc446758096"/>
       <w:r>
         <w:rPr>
           <w:lang w:val="bg-BG"/>
@@ -5780,7 +5766,7 @@
         </w:rPr>
         <w:t>на модули</w:t>
       </w:r>
-      <w:bookmarkEnd w:id="22"/>
+      <w:bookmarkEnd w:id="21"/>
     </w:p>
     <w:p>
       <w:pPr>
@@ -5816,14 +5802,14 @@
           <w:lang w:val="bg-BG"/>
         </w:rPr>
       </w:pPr>
-      <w:bookmarkStart w:id="23" w:name="_Toc446758097"/>
+      <w:bookmarkStart w:id="22" w:name="_Toc446758097"/>
       <w:r>
         <w:rPr>
           <w:lang w:val="bg-BG"/>
         </w:rPr>
         <w:t>Концептуален модел на БД</w:t>
       </w:r>
-      <w:bookmarkEnd w:id="23"/>
+      <w:bookmarkEnd w:id="22"/>
       <w:r>
         <w:rPr>
           <w:lang w:val="bg-BG"/>
@@ -5872,7 +5858,7 @@
           <w:lang w:val="bg-BG"/>
         </w:rPr>
       </w:pPr>
-      <w:bookmarkStart w:id="24" w:name="_Toc446758098"/>
+      <w:bookmarkStart w:id="23" w:name="_Toc446758098"/>
       <w:bookmarkEnd w:id="12"/>
       <w:bookmarkEnd w:id="13"/>
       <w:bookmarkEnd w:id="14"/>
@@ -5883,7 +5869,7 @@
         </w:rPr>
         <w:t>Ресурси</w:t>
       </w:r>
-      <w:bookmarkEnd w:id="24"/>
+      <w:bookmarkEnd w:id="23"/>
     </w:p>
     <w:p>
       <w:pPr>
@@ -5892,14 +5878,14 @@
           <w:lang w:val="bg-BG"/>
         </w:rPr>
       </w:pPr>
-      <w:bookmarkStart w:id="25" w:name="_Toc446758099"/>
+      <w:bookmarkStart w:id="24" w:name="_Toc446758099"/>
       <w:r>
         <w:rPr>
           <w:lang w:val="bg-BG"/>
         </w:rPr>
         <w:t>Акроними</w:t>
       </w:r>
-      <w:bookmarkEnd w:id="25"/>
+      <w:bookmarkEnd w:id="24"/>
     </w:p>
     <w:p>
       <w:pPr>
@@ -6109,14 +6095,14 @@
           <w:lang w:val="bg-BG"/>
         </w:rPr>
       </w:pPr>
-      <w:bookmarkStart w:id="26" w:name="_Toc446758100"/>
+      <w:bookmarkStart w:id="25" w:name="_Toc446758100"/>
       <w:r>
         <w:rPr>
           <w:lang w:val="bg-BG"/>
         </w:rPr>
         <w:t>Други</w:t>
       </w:r>
-      <w:bookmarkEnd w:id="26"/>
+      <w:bookmarkEnd w:id="25"/>
     </w:p>
     <w:p>
       <w:pPr>
@@ -6158,7 +6144,7 @@
 </file>
 
 <file path=word/endnotes.xml><?xml version="1.0" encoding="utf-8"?>
-<w:endnotes xmlns:wpc="http://schemas.microsoft.com/office/word/2010/wordprocessingCanvas" xmlns:cx="http://schemas.microsoft.com/office/drawing/2014/chartex" xmlns:cx1="http://schemas.microsoft.com/office/drawing/2015/9/8/chartex" xmlns:mc="http://schemas.openxmlformats.org/markup-compatibility/2006" xmlns:o="urn:schemas-microsoft-com:office:office" xmlns:r="http://schemas.openxmlformats.org/officeDocument/2006/relationships" xmlns:m="http://schemas.openxmlformats.org/officeDocument/2006/math" xmlns:v="urn:schemas-microsoft-com:vml" xmlns:wp14="http://schemas.microsoft.com/office/word/2010/wordprocessingDrawing" xmlns:wp="http://schemas.openxmlformats.org/drawingml/2006/wordprocessingDrawing" xmlns:w10="urn:schemas-microsoft-com:office:word" xmlns:w="http://schemas.openxmlformats.org/wordprocessingml/2006/main" xmlns:w14="http://schemas.microsoft.com/office/word/2010/wordml" xmlns:w15="http://schemas.microsoft.com/office/word/2012/wordml" xmlns:w16se="http://schemas.microsoft.com/office/word/2015/wordml/symex" xmlns:wpg="http://schemas.microsoft.com/office/word/2010/wordprocessingGroup" xmlns:wpi="http://schemas.microsoft.com/office/word/2010/wordprocessingInk" xmlns:wne="http://schemas.microsoft.com/office/word/2006/wordml" xmlns:wps="http://schemas.microsoft.com/office/word/2010/wordprocessingShape" mc:Ignorable="w14 w15 w16se wp14">
+<w:endnotes xmlns:wpc="http://schemas.microsoft.com/office/word/2010/wordprocessingCanvas" xmlns:cx="http://schemas.microsoft.com/office/drawing/2014/chartex" xmlns:cx1="http://schemas.microsoft.com/office/drawing/2015/9/8/chartex" xmlns:cx2="http://schemas.microsoft.com/office/drawing/2015/10/21/chartex" xmlns:cx3="http://schemas.microsoft.com/office/drawing/2016/5/9/chartex" xmlns:cx4="http://schemas.microsoft.com/office/drawing/2016/5/10/chartex" xmlns:cx5="http://schemas.microsoft.com/office/drawing/2016/5/11/chartex" xmlns:cx6="http://schemas.microsoft.com/office/drawing/2016/5/12/chartex" xmlns:cx7="http://schemas.microsoft.com/office/drawing/2016/5/13/chartex" xmlns:cx8="http://schemas.microsoft.com/office/drawing/2016/5/14/chartex" xmlns:mc="http://schemas.openxmlformats.org/markup-compatibility/2006" xmlns:aink="http://schemas.microsoft.com/office/drawing/2016/ink" xmlns:am3d="http://schemas.microsoft.com/office/drawing/2017/model3d" xmlns:o="urn:schemas-microsoft-com:office:office" xmlns:r="http://schemas.openxmlformats.org/officeDocument/2006/relationships" xmlns:m="http://schemas.openxmlformats.org/officeDocument/2006/math" xmlns:v="urn:schemas-microsoft-com:vml" xmlns:wp14="http://schemas.microsoft.com/office/word/2010/wordprocessingDrawing" xmlns:wp="http://schemas.openxmlformats.org/drawingml/2006/wordprocessingDrawing" xmlns:w10="urn:schemas-microsoft-com:office:word" xmlns:w="http://schemas.openxmlformats.org/wordprocessingml/2006/main" xmlns:w14="http://schemas.microsoft.com/office/word/2010/wordml" xmlns:w15="http://schemas.microsoft.com/office/word/2012/wordml" xmlns:w16cex="http://schemas.microsoft.com/office/word/2018/wordml/cex" xmlns:w16cid="http://schemas.microsoft.com/office/word/2016/wordml/cid" xmlns:w16="http://schemas.microsoft.com/office/word/2018/wordml" xmlns:w16sdtdh="http://schemas.microsoft.com/office/word/2020/wordml/sdtdatahash" xmlns:w16se="http://schemas.microsoft.com/office/word/2015/wordml/symex" xmlns:wpg="http://schemas.microsoft.com/office/word/2010/wordprocessingGroup" xmlns:wpi="http://schemas.microsoft.com/office/word/2010/wordprocessingInk" xmlns:wne="http://schemas.microsoft.com/office/word/2006/wordml" xmlns:wps="http://schemas.microsoft.com/office/word/2010/wordprocessingShape" mc:Ignorable="w14 w15 w16se w16cid w16 w16cex w16sdtdh wp14">
   <w:endnote w:type="separator" w:id="-1">
     <w:p>
       <w:r>
@@ -6177,7 +6163,7 @@
 </file>
 
 <file path=word/footer1.xml><?xml version="1.0" encoding="utf-8"?>
-<w:ftr xmlns:wpc="http://schemas.microsoft.com/office/word/2010/wordprocessingCanvas" xmlns:cx="http://schemas.microsoft.com/office/drawing/2014/chartex" xmlns:cx1="http://schemas.microsoft.com/office/drawing/2015/9/8/chartex" xmlns:mc="http://schemas.openxmlformats.org/markup-compatibility/2006" xmlns:o="urn:schemas-microsoft-com:office:office" xmlns:r="http://schemas.openxmlformats.org/officeDocument/2006/relationships" xmlns:m="http://schemas.openxmlformats.org/officeDocument/2006/math" xmlns:v="urn:schemas-microsoft-com:vml" xmlns:wp14="http://schemas.microsoft.com/office/word/2010/wordprocessingDrawing" xmlns:wp="http://schemas.openxmlformats.org/drawingml/2006/wordprocessingDrawing" xmlns:w10="urn:schemas-microsoft-com:office:word" xmlns:w="http://schemas.openxmlformats.org/wordprocessingml/2006/main" xmlns:w14="http://schemas.microsoft.com/office/word/2010/wordml" xmlns:w15="http://schemas.microsoft.com/office/word/2012/wordml" xmlns:w16se="http://schemas.microsoft.com/office/word/2015/wordml/symex" xmlns:wpg="http://schemas.microsoft.com/office/word/2010/wordprocessingGroup" xmlns:wpi="http://schemas.microsoft.com/office/word/2010/wordprocessingInk" xmlns:wne="http://schemas.microsoft.com/office/word/2006/wordml" xmlns:wps="http://schemas.microsoft.com/office/word/2010/wordprocessingShape" mc:Ignorable="w14 w15 w16se wp14">
+<w:ftr xmlns:wpc="http://schemas.microsoft.com/office/word/2010/wordprocessingCanvas" xmlns:cx="http://schemas.microsoft.com/office/drawing/2014/chartex" xmlns:cx1="http://schemas.microsoft.com/office/drawing/2015/9/8/chartex" xmlns:cx2="http://schemas.microsoft.com/office/drawing/2015/10/21/chartex" xmlns:cx3="http://schemas.microsoft.com/office/drawing/2016/5/9/chartex" xmlns:cx4="http://schemas.microsoft.com/office/drawing/2016/5/10/chartex" xmlns:cx5="http://schemas.microsoft.com/office/drawing/2016/5/11/chartex" xmlns:cx6="http://schemas.microsoft.com/office/drawing/2016/5/12/chartex" xmlns:cx7="http://schemas.microsoft.com/office/drawing/2016/5/13/chartex" xmlns:cx8="http://schemas.microsoft.com/office/drawing/2016/5/14/chartex" xmlns:mc="http://schemas.openxmlformats.org/markup-compatibility/2006" xmlns:aink="http://schemas.microsoft.com/office/drawing/2016/ink" xmlns:am3d="http://schemas.microsoft.com/office/drawing/2017/model3d" xmlns:o="urn:schemas-microsoft-com:office:office" xmlns:r="http://schemas.openxmlformats.org/officeDocument/2006/relationships" xmlns:m="http://schemas.openxmlformats.org/officeDocument/2006/math" xmlns:v="urn:schemas-microsoft-com:vml" xmlns:wp14="http://schemas.microsoft.com/office/word/2010/wordprocessingDrawing" xmlns:wp="http://schemas.openxmlformats.org/drawingml/2006/wordprocessingDrawing" xmlns:w10="urn:schemas-microsoft-com:office:word" xmlns:w="http://schemas.openxmlformats.org/wordprocessingml/2006/main" xmlns:w14="http://schemas.microsoft.com/office/word/2010/wordml" xmlns:w15="http://schemas.microsoft.com/office/word/2012/wordml" xmlns:w16cex="http://schemas.microsoft.com/office/word/2018/wordml/cex" xmlns:w16cid="http://schemas.microsoft.com/office/word/2016/wordml/cid" xmlns:w16="http://schemas.microsoft.com/office/word/2018/wordml" xmlns:w16sdtdh="http://schemas.microsoft.com/office/word/2020/wordml/sdtdatahash" xmlns:w16se="http://schemas.microsoft.com/office/word/2015/wordml/symex" xmlns:wpg="http://schemas.microsoft.com/office/word/2010/wordprocessingGroup" xmlns:wpi="http://schemas.microsoft.com/office/word/2010/wordprocessingInk" xmlns:wne="http://schemas.microsoft.com/office/word/2006/wordml" xmlns:wps="http://schemas.microsoft.com/office/word/2010/wordprocessingShape" mc:Ignorable="w14 w15 w16se w16cid w16 w16cex w16sdtdh wp14">
   <w:p>
     <w:r>
       <w:fldChar w:fldCharType="begin"/>
@@ -6194,7 +6180,7 @@
 </file>
 
 <file path=word/footer2.xml><?xml version="1.0" encoding="utf-8"?>
-<w:ftr xmlns:wpc="http://schemas.microsoft.com/office/word/2010/wordprocessingCanvas" xmlns:cx="http://schemas.microsoft.com/office/drawing/2014/chartex" xmlns:cx1="http://schemas.microsoft.com/office/drawing/2015/9/8/chartex" xmlns:mc="http://schemas.openxmlformats.org/markup-compatibility/2006" xmlns:o="urn:schemas-microsoft-com:office:office" xmlns:r="http://schemas.openxmlformats.org/officeDocument/2006/relationships" xmlns:m="http://schemas.openxmlformats.org/officeDocument/2006/math" xmlns:v="urn:schemas-microsoft-com:vml" xmlns:wp14="http://schemas.microsoft.com/office/word/2010/wordprocessingDrawing" xmlns:wp="http://schemas.openxmlformats.org/drawingml/2006/wordprocessingDrawing" xmlns:w10="urn:schemas-microsoft-com:office:word" xmlns:w="http://schemas.openxmlformats.org/wordprocessingml/2006/main" xmlns:w14="http://schemas.microsoft.com/office/word/2010/wordml" xmlns:w15="http://schemas.microsoft.com/office/word/2012/wordml" xmlns:w16se="http://schemas.microsoft.com/office/word/2015/wordml/symex" xmlns:wpg="http://schemas.microsoft.com/office/word/2010/wordprocessingGroup" xmlns:wpi="http://schemas.microsoft.com/office/word/2010/wordprocessingInk" xmlns:wne="http://schemas.microsoft.com/office/word/2006/wordml" xmlns:wps="http://schemas.microsoft.com/office/word/2010/wordprocessingShape" mc:Ignorable="w14 w15 w16se wp14">
+<w:ftr xmlns:wpc="http://schemas.microsoft.com/office/word/2010/wordprocessingCanvas" xmlns:cx="http://schemas.microsoft.com/office/drawing/2014/chartex" xmlns:cx1="http://schemas.microsoft.com/office/drawing/2015/9/8/chartex" xmlns:cx2="http://schemas.microsoft.com/office/drawing/2015/10/21/chartex" xmlns:cx3="http://schemas.microsoft.com/office/drawing/2016/5/9/chartex" xmlns:cx4="http://schemas.microsoft.com/office/drawing/2016/5/10/chartex" xmlns:cx5="http://schemas.microsoft.com/office/drawing/2016/5/11/chartex" xmlns:cx6="http://schemas.microsoft.com/office/drawing/2016/5/12/chartex" xmlns:cx7="http://schemas.microsoft.com/office/drawing/2016/5/13/chartex" xmlns:cx8="http://schemas.microsoft.com/office/drawing/2016/5/14/chartex" xmlns:mc="http://schemas.openxmlformats.org/markup-compatibility/2006" xmlns:aink="http://schemas.microsoft.com/office/drawing/2016/ink" xmlns:am3d="http://schemas.microsoft.com/office/drawing/2017/model3d" xmlns:o="urn:schemas-microsoft-com:office:office" xmlns:r="http://schemas.openxmlformats.org/officeDocument/2006/relationships" xmlns:m="http://schemas.openxmlformats.org/officeDocument/2006/math" xmlns:v="urn:schemas-microsoft-com:vml" xmlns:wp14="http://schemas.microsoft.com/office/word/2010/wordprocessingDrawing" xmlns:wp="http://schemas.openxmlformats.org/drawingml/2006/wordprocessingDrawing" xmlns:w10="urn:schemas-microsoft-com:office:word" xmlns:w="http://schemas.openxmlformats.org/wordprocessingml/2006/main" xmlns:w14="http://schemas.microsoft.com/office/word/2010/wordml" xmlns:w15="http://schemas.microsoft.com/office/word/2012/wordml" xmlns:w16cex="http://schemas.microsoft.com/office/word/2018/wordml/cex" xmlns:w16cid="http://schemas.microsoft.com/office/word/2016/wordml/cid" xmlns:w16="http://schemas.microsoft.com/office/word/2018/wordml" xmlns:w16sdtdh="http://schemas.microsoft.com/office/word/2020/wordml/sdtdatahash" xmlns:w16se="http://schemas.microsoft.com/office/word/2015/wordml/symex" xmlns:wpg="http://schemas.microsoft.com/office/word/2010/wordprocessingGroup" xmlns:wpi="http://schemas.microsoft.com/office/word/2010/wordprocessingInk" xmlns:wne="http://schemas.microsoft.com/office/word/2006/wordml" xmlns:wps="http://schemas.microsoft.com/office/word/2010/wordprocessingShape" mc:Ignorable="w14 w15 w16se w16cid w16 w16cex w16sdtdh wp14">
   <w:p>
     <w:pPr>
       <w:tabs>
@@ -6314,7 +6300,7 @@
 </file>
 
 <file path=word/footer3.xml><?xml version="1.0" encoding="utf-8"?>
-<w:ftr xmlns:wpc="http://schemas.microsoft.com/office/word/2010/wordprocessingCanvas" xmlns:cx="http://schemas.microsoft.com/office/drawing/2014/chartex" xmlns:cx1="http://schemas.microsoft.com/office/drawing/2015/9/8/chartex" xmlns:mc="http://schemas.openxmlformats.org/markup-compatibility/2006" xmlns:o="urn:schemas-microsoft-com:office:office" xmlns:r="http://schemas.openxmlformats.org/officeDocument/2006/relationships" xmlns:m="http://schemas.openxmlformats.org/officeDocument/2006/math" xmlns:v="urn:schemas-microsoft-com:vml" xmlns:wp14="http://schemas.microsoft.com/office/word/2010/wordprocessingDrawing" xmlns:wp="http://schemas.openxmlformats.org/drawingml/2006/wordprocessingDrawing" xmlns:w10="urn:schemas-microsoft-com:office:word" xmlns:w="http://schemas.openxmlformats.org/wordprocessingml/2006/main" xmlns:w14="http://schemas.microsoft.com/office/word/2010/wordml" xmlns:w15="http://schemas.microsoft.com/office/word/2012/wordml" xmlns:w16se="http://schemas.microsoft.com/office/word/2015/wordml/symex" xmlns:wpg="http://schemas.microsoft.com/office/word/2010/wordprocessingGroup" xmlns:wpi="http://schemas.microsoft.com/office/word/2010/wordprocessingInk" xmlns:wne="http://schemas.microsoft.com/office/word/2006/wordml" xmlns:wps="http://schemas.microsoft.com/office/word/2010/wordprocessingShape" mc:Ignorable="w14 w15 w16se wp14">
+<w:ftr xmlns:wpc="http://schemas.microsoft.com/office/word/2010/wordprocessingCanvas" xmlns:cx="http://schemas.microsoft.com/office/drawing/2014/chartex" xmlns:cx1="http://schemas.microsoft.com/office/drawing/2015/9/8/chartex" xmlns:cx2="http://schemas.microsoft.com/office/drawing/2015/10/21/chartex" xmlns:cx3="http://schemas.microsoft.com/office/drawing/2016/5/9/chartex" xmlns:cx4="http://schemas.microsoft.com/office/drawing/2016/5/10/chartex" xmlns:cx5="http://schemas.microsoft.com/office/drawing/2016/5/11/chartex" xmlns:cx6="http://schemas.microsoft.com/office/drawing/2016/5/12/chartex" xmlns:cx7="http://schemas.microsoft.com/office/drawing/2016/5/13/chartex" xmlns:cx8="http://schemas.microsoft.com/office/drawing/2016/5/14/chartex" xmlns:mc="http://schemas.openxmlformats.org/markup-compatibility/2006" xmlns:aink="http://schemas.microsoft.com/office/drawing/2016/ink" xmlns:am3d="http://schemas.microsoft.com/office/drawing/2017/model3d" xmlns:o="urn:schemas-microsoft-com:office:office" xmlns:r="http://schemas.openxmlformats.org/officeDocument/2006/relationships" xmlns:m="http://schemas.openxmlformats.org/officeDocument/2006/math" xmlns:v="urn:schemas-microsoft-com:vml" xmlns:wp14="http://schemas.microsoft.com/office/word/2010/wordprocessingDrawing" xmlns:wp="http://schemas.openxmlformats.org/drawingml/2006/wordprocessingDrawing" xmlns:w10="urn:schemas-microsoft-com:office:word" xmlns:w="http://schemas.openxmlformats.org/wordprocessingml/2006/main" xmlns:w14="http://schemas.microsoft.com/office/word/2010/wordml" xmlns:w15="http://schemas.microsoft.com/office/word/2012/wordml" xmlns:w16cex="http://schemas.microsoft.com/office/word/2018/wordml/cex" xmlns:w16cid="http://schemas.microsoft.com/office/word/2016/wordml/cid" xmlns:w16="http://schemas.microsoft.com/office/word/2018/wordml" xmlns:w16sdtdh="http://schemas.microsoft.com/office/word/2020/wordml/sdtdatahash" xmlns:w16se="http://schemas.microsoft.com/office/word/2015/wordml/symex" xmlns:wpg="http://schemas.microsoft.com/office/word/2010/wordprocessingGroup" xmlns:wpi="http://schemas.microsoft.com/office/word/2010/wordprocessingInk" xmlns:wne="http://schemas.microsoft.com/office/word/2006/wordml" xmlns:wps="http://schemas.microsoft.com/office/word/2010/wordprocessingShape" mc:Ignorable="w14 w15 w16se w16cid w16 w16cex w16sdtdh wp14">
   <w:sdt>
     <w:sdtPr>
       <w:id w:val="1694949841"/>
@@ -6369,7 +6355,7 @@
 </file>
 
 <file path=word/footnotes.xml><?xml version="1.0" encoding="utf-8"?>
-<w:footnotes xmlns:wpc="http://schemas.microsoft.com/office/word/2010/wordprocessingCanvas" xmlns:cx="http://schemas.microsoft.com/office/drawing/2014/chartex" xmlns:cx1="http://schemas.microsoft.com/office/drawing/2015/9/8/chartex" xmlns:mc="http://schemas.openxmlformats.org/markup-compatibility/2006" xmlns:o="urn:schemas-microsoft-com:office:office" xmlns:r="http://schemas.openxmlformats.org/officeDocument/2006/relationships" xmlns:m="http://schemas.openxmlformats.org/officeDocument/2006/math" xmlns:v="urn:schemas-microsoft-com:vml" xmlns:wp14="http://schemas.microsoft.com/office/word/2010/wordprocessingDrawing" xmlns:wp="http://schemas.openxmlformats.org/drawingml/2006/wordprocessingDrawing" xmlns:w10="urn:schemas-microsoft-com:office:word" xmlns:w="http://schemas.openxmlformats.org/wordprocessingml/2006/main" xmlns:w14="http://schemas.microsoft.com/office/word/2010/wordml" xmlns:w15="http://schemas.microsoft.com/office/word/2012/wordml" xmlns:w16se="http://schemas.microsoft.com/office/word/2015/wordml/symex" xmlns:wpg="http://schemas.microsoft.com/office/word/2010/wordprocessingGroup" xmlns:wpi="http://schemas.microsoft.com/office/word/2010/wordprocessingInk" xmlns:wne="http://schemas.microsoft.com/office/word/2006/wordml" xmlns:wps="http://schemas.microsoft.com/office/word/2010/wordprocessingShape" mc:Ignorable="w14 w15 w16se wp14">
+<w:footnotes xmlns:wpc="http://schemas.microsoft.com/office/word/2010/wordprocessingCanvas" xmlns:cx="http://schemas.microsoft.com/office/drawing/2014/chartex" xmlns:cx1="http://schemas.microsoft.com/office/drawing/2015/9/8/chartex" xmlns:cx2="http://schemas.microsoft.com/office/drawing/2015/10/21/chartex" xmlns:cx3="http://schemas.microsoft.com/office/drawing/2016/5/9/chartex" xmlns:cx4="http://schemas.microsoft.com/office/drawing/2016/5/10/chartex" xmlns:cx5="http://schemas.microsoft.com/office/drawing/2016/5/11/chartex" xmlns:cx6="http://schemas.microsoft.com/office/drawing/2016/5/12/chartex" xmlns:cx7="http://schemas.microsoft.com/office/drawing/2016/5/13/chartex" xmlns:cx8="http://schemas.microsoft.com/office/drawing/2016/5/14/chartex" xmlns:mc="http://schemas.openxmlformats.org/markup-compatibility/2006" xmlns:aink="http://schemas.microsoft.com/office/drawing/2016/ink" xmlns:am3d="http://schemas.microsoft.com/office/drawing/2017/model3d" xmlns:o="urn:schemas-microsoft-com:office:office" xmlns:r="http://schemas.openxmlformats.org/officeDocument/2006/relationships" xmlns:m="http://schemas.openxmlformats.org/officeDocument/2006/math" xmlns:v="urn:schemas-microsoft-com:vml" xmlns:wp14="http://schemas.microsoft.com/office/word/2010/wordprocessingDrawing" xmlns:wp="http://schemas.openxmlformats.org/drawingml/2006/wordprocessingDrawing" xmlns:w10="urn:schemas-microsoft-com:office:word" xmlns:w="http://schemas.openxmlformats.org/wordprocessingml/2006/main" xmlns:w14="http://schemas.microsoft.com/office/word/2010/wordml" xmlns:w15="http://schemas.microsoft.com/office/word/2012/wordml" xmlns:w16cex="http://schemas.microsoft.com/office/word/2018/wordml/cex" xmlns:w16cid="http://schemas.microsoft.com/office/word/2016/wordml/cid" xmlns:w16="http://schemas.microsoft.com/office/word/2018/wordml" xmlns:w16sdtdh="http://schemas.microsoft.com/office/word/2020/wordml/sdtdatahash" xmlns:w16se="http://schemas.microsoft.com/office/word/2015/wordml/symex" xmlns:wpg="http://schemas.microsoft.com/office/word/2010/wordprocessingGroup" xmlns:wpi="http://schemas.microsoft.com/office/word/2010/wordprocessingInk" xmlns:wne="http://schemas.microsoft.com/office/word/2006/wordml" xmlns:wps="http://schemas.microsoft.com/office/word/2010/wordprocessingShape" mc:Ignorable="w14 w15 w16se w16cid w16 w16cex w16sdtdh wp14">
   <w:footnote w:type="separator" w:id="-1">
     <w:p>
       <w:r>
@@ -6388,7 +6374,7 @@
 </file>
 
 <file path=word/header1.xml><?xml version="1.0" encoding="utf-8"?>
-<w:hdr xmlns:wpc="http://schemas.microsoft.com/office/word/2010/wordprocessingCanvas" xmlns:cx="http://schemas.microsoft.com/office/drawing/2014/chartex" xmlns:cx1="http://schemas.microsoft.com/office/drawing/2015/9/8/chartex" xmlns:mc="http://schemas.openxmlformats.org/markup-compatibility/2006" xmlns:o="urn:schemas-microsoft-com:office:office" xmlns:r="http://schemas.openxmlformats.org/officeDocument/2006/relationships" xmlns:m="http://schemas.openxmlformats.org/officeDocument/2006/math" xmlns:v="urn:schemas-microsoft-com:vml" xmlns:wp14="http://schemas.microsoft.com/office/word/2010/wordprocessingDrawing" xmlns:wp="http://schemas.openxmlformats.org/drawingml/2006/wordprocessingDrawing" xmlns:w10="urn:schemas-microsoft-com:office:word" xmlns:w="http://schemas.openxmlformats.org/wordprocessingml/2006/main" xmlns:w14="http://schemas.microsoft.com/office/word/2010/wordml" xmlns:w15="http://schemas.microsoft.com/office/word/2012/wordml" xmlns:w16se="http://schemas.microsoft.com/office/word/2015/wordml/symex" xmlns:wpg="http://schemas.microsoft.com/office/word/2010/wordprocessingGroup" xmlns:wpi="http://schemas.microsoft.com/office/word/2010/wordprocessingInk" xmlns:wne="http://schemas.microsoft.com/office/word/2006/wordml" xmlns:wps="http://schemas.microsoft.com/office/word/2010/wordprocessingShape" mc:Ignorable="w14 w15 w16se wp14">
+<w:hdr xmlns:wpc="http://schemas.microsoft.com/office/word/2010/wordprocessingCanvas" xmlns:cx="http://schemas.microsoft.com/office/drawing/2014/chartex" xmlns:cx1="http://schemas.microsoft.com/office/drawing/2015/9/8/chartex" xmlns:cx2="http://schemas.microsoft.com/office/drawing/2015/10/21/chartex" xmlns:cx3="http://schemas.microsoft.com/office/drawing/2016/5/9/chartex" xmlns:cx4="http://schemas.microsoft.com/office/drawing/2016/5/10/chartex" xmlns:cx5="http://schemas.microsoft.com/office/drawing/2016/5/11/chartex" xmlns:cx6="http://schemas.microsoft.com/office/drawing/2016/5/12/chartex" xmlns:cx7="http://schemas.microsoft.com/office/drawing/2016/5/13/chartex" xmlns:cx8="http://schemas.microsoft.com/office/drawing/2016/5/14/chartex" xmlns:mc="http://schemas.openxmlformats.org/markup-compatibility/2006" xmlns:aink="http://schemas.microsoft.com/office/drawing/2016/ink" xmlns:am3d="http://schemas.microsoft.com/office/drawing/2017/model3d" xmlns:o="urn:schemas-microsoft-com:office:office" xmlns:r="http://schemas.openxmlformats.org/officeDocument/2006/relationships" xmlns:m="http://schemas.openxmlformats.org/officeDocument/2006/math" xmlns:v="urn:schemas-microsoft-com:vml" xmlns:wp14="http://schemas.microsoft.com/office/word/2010/wordprocessingDrawing" xmlns:wp="http://schemas.openxmlformats.org/drawingml/2006/wordprocessingDrawing" xmlns:w10="urn:schemas-microsoft-com:office:word" xmlns:w="http://schemas.openxmlformats.org/wordprocessingml/2006/main" xmlns:w14="http://schemas.microsoft.com/office/word/2010/wordml" xmlns:w15="http://schemas.microsoft.com/office/word/2012/wordml" xmlns:w16cex="http://schemas.microsoft.com/office/word/2018/wordml/cex" xmlns:w16cid="http://schemas.microsoft.com/office/word/2016/wordml/cid" xmlns:w16="http://schemas.microsoft.com/office/word/2018/wordml" xmlns:w16sdtdh="http://schemas.microsoft.com/office/word/2020/wordml/sdtdatahash" xmlns:w16se="http://schemas.microsoft.com/office/word/2015/wordml/symex" xmlns:wpg="http://schemas.microsoft.com/office/word/2010/wordprocessingGroup" xmlns:wpi="http://schemas.microsoft.com/office/word/2010/wordprocessingInk" xmlns:wne="http://schemas.microsoft.com/office/word/2006/wordml" xmlns:wps="http://schemas.microsoft.com/office/word/2010/wordprocessingShape" mc:Ignorable="w14 w15 w16se w16cid w16 w16cex w16sdtdh wp14">
   <w:p>
     <w:r>
       <w:t>[Project Name]</w:t>
@@ -6398,13 +6384,13 @@
 </file>
 
 <file path=word/header2.xml><?xml version="1.0" encoding="utf-8"?>
-<w:hdr xmlns:wpc="http://schemas.microsoft.com/office/word/2010/wordprocessingCanvas" xmlns:cx="http://schemas.microsoft.com/office/drawing/2014/chartex" xmlns:cx1="http://schemas.microsoft.com/office/drawing/2015/9/8/chartex" xmlns:mc="http://schemas.openxmlformats.org/markup-compatibility/2006" xmlns:o="urn:schemas-microsoft-com:office:office" xmlns:r="http://schemas.openxmlformats.org/officeDocument/2006/relationships" xmlns:m="http://schemas.openxmlformats.org/officeDocument/2006/math" xmlns:v="urn:schemas-microsoft-com:vml" xmlns:wp14="http://schemas.microsoft.com/office/word/2010/wordprocessingDrawing" xmlns:wp="http://schemas.openxmlformats.org/drawingml/2006/wordprocessingDrawing" xmlns:w10="urn:schemas-microsoft-com:office:word" xmlns:w="http://schemas.openxmlformats.org/wordprocessingml/2006/main" xmlns:w14="http://schemas.microsoft.com/office/word/2010/wordml" xmlns:w15="http://schemas.microsoft.com/office/word/2012/wordml" xmlns:w16se="http://schemas.microsoft.com/office/word/2015/wordml/symex" xmlns:wpg="http://schemas.microsoft.com/office/word/2010/wordprocessingGroup" xmlns:wpi="http://schemas.microsoft.com/office/word/2010/wordprocessingInk" xmlns:wne="http://schemas.microsoft.com/office/word/2006/wordml" xmlns:wps="http://schemas.microsoft.com/office/word/2010/wordprocessingShape" mc:Ignorable="w14 w15 w16se wp14">
+<w:hdr xmlns:wpc="http://schemas.microsoft.com/office/word/2010/wordprocessingCanvas" xmlns:cx="http://schemas.microsoft.com/office/drawing/2014/chartex" xmlns:cx1="http://schemas.microsoft.com/office/drawing/2015/9/8/chartex" xmlns:cx2="http://schemas.microsoft.com/office/drawing/2015/10/21/chartex" xmlns:cx3="http://schemas.microsoft.com/office/drawing/2016/5/9/chartex" xmlns:cx4="http://schemas.microsoft.com/office/drawing/2016/5/10/chartex" xmlns:cx5="http://schemas.microsoft.com/office/drawing/2016/5/11/chartex" xmlns:cx6="http://schemas.microsoft.com/office/drawing/2016/5/12/chartex" xmlns:cx7="http://schemas.microsoft.com/office/drawing/2016/5/13/chartex" xmlns:cx8="http://schemas.microsoft.com/office/drawing/2016/5/14/chartex" xmlns:mc="http://schemas.openxmlformats.org/markup-compatibility/2006" xmlns:aink="http://schemas.microsoft.com/office/drawing/2016/ink" xmlns:am3d="http://schemas.microsoft.com/office/drawing/2017/model3d" xmlns:o="urn:schemas-microsoft-com:office:office" xmlns:r="http://schemas.openxmlformats.org/officeDocument/2006/relationships" xmlns:m="http://schemas.openxmlformats.org/officeDocument/2006/math" xmlns:v="urn:schemas-microsoft-com:vml" xmlns:wp14="http://schemas.microsoft.com/office/word/2010/wordprocessingDrawing" xmlns:wp="http://schemas.openxmlformats.org/drawingml/2006/wordprocessingDrawing" xmlns:w10="urn:schemas-microsoft-com:office:word" xmlns:w="http://schemas.openxmlformats.org/wordprocessingml/2006/main" xmlns:w14="http://schemas.microsoft.com/office/word/2010/wordml" xmlns:w15="http://schemas.microsoft.com/office/word/2012/wordml" xmlns:w16cex="http://schemas.microsoft.com/office/word/2018/wordml/cex" xmlns:w16cid="http://schemas.microsoft.com/office/word/2016/wordml/cid" xmlns:w16="http://schemas.microsoft.com/office/word/2018/wordml" xmlns:w16sdtdh="http://schemas.microsoft.com/office/word/2020/wordml/sdtdatahash" xmlns:w16se="http://schemas.microsoft.com/office/word/2015/wordml/symex" xmlns:wpg="http://schemas.microsoft.com/office/word/2010/wordprocessingGroup" xmlns:wpi="http://schemas.microsoft.com/office/word/2010/wordprocessingInk" xmlns:wne="http://schemas.microsoft.com/office/word/2006/wordml" xmlns:wps="http://schemas.microsoft.com/office/word/2010/wordprocessingShape" mc:Ignorable="w14 w15 w16se w16cid w16 w16cex w16sdtdh wp14">
   <w:p/>
 </w:hdr>
 </file>
 
 <file path=word/numbering.xml><?xml version="1.0" encoding="utf-8"?>
-<w:numbering xmlns:wpc="http://schemas.microsoft.com/office/word/2010/wordprocessingCanvas" xmlns:cx="http://schemas.microsoft.com/office/drawing/2014/chartex" xmlns:cx1="http://schemas.microsoft.com/office/drawing/2015/9/8/chartex" xmlns:mc="http://schemas.openxmlformats.org/markup-compatibility/2006" xmlns:o="urn:schemas-microsoft-com:office:office" xmlns:r="http://schemas.openxmlformats.org/officeDocument/2006/relationships" xmlns:m="http://schemas.openxmlformats.org/officeDocument/2006/math" xmlns:v="urn:schemas-microsoft-com:vml" xmlns:wp14="http://schemas.microsoft.com/office/word/2010/wordprocessingDrawing" xmlns:wp="http://schemas.openxmlformats.org/drawingml/2006/wordprocessingDrawing" xmlns:w10="urn:schemas-microsoft-com:office:word" xmlns:w="http://schemas.openxmlformats.org/wordprocessingml/2006/main" xmlns:w14="http://schemas.microsoft.com/office/word/2010/wordml" xmlns:w15="http://schemas.microsoft.com/office/word/2012/wordml" xmlns:w16se="http://schemas.microsoft.com/office/word/2015/wordml/symex" xmlns:wpg="http://schemas.microsoft.com/office/word/2010/wordprocessingGroup" xmlns:wpi="http://schemas.microsoft.com/office/word/2010/wordprocessingInk" xmlns:wne="http://schemas.microsoft.com/office/word/2006/wordml" xmlns:wps="http://schemas.microsoft.com/office/word/2010/wordprocessingShape" mc:Ignorable="w14 w15 w16se wp14">
+<w:numbering xmlns:wpc="http://schemas.microsoft.com/office/word/2010/wordprocessingCanvas" xmlns:cx="http://schemas.microsoft.com/office/drawing/2014/chartex" xmlns:cx1="http://schemas.microsoft.com/office/drawing/2015/9/8/chartex" xmlns:cx2="http://schemas.microsoft.com/office/drawing/2015/10/21/chartex" xmlns:cx3="http://schemas.microsoft.com/office/drawing/2016/5/9/chartex" xmlns:cx4="http://schemas.microsoft.com/office/drawing/2016/5/10/chartex" xmlns:cx5="http://schemas.microsoft.com/office/drawing/2016/5/11/chartex" xmlns:cx6="http://schemas.microsoft.com/office/drawing/2016/5/12/chartex" xmlns:cx7="http://schemas.microsoft.com/office/drawing/2016/5/13/chartex" xmlns:cx8="http://schemas.microsoft.com/office/drawing/2016/5/14/chartex" xmlns:mc="http://schemas.openxmlformats.org/markup-compatibility/2006" xmlns:aink="http://schemas.microsoft.com/office/drawing/2016/ink" xmlns:am3d="http://schemas.microsoft.com/office/drawing/2017/model3d" xmlns:o="urn:schemas-microsoft-com:office:office" xmlns:r="http://schemas.openxmlformats.org/officeDocument/2006/relationships" xmlns:m="http://schemas.openxmlformats.org/officeDocument/2006/math" xmlns:v="urn:schemas-microsoft-com:vml" xmlns:wp14="http://schemas.microsoft.com/office/word/2010/wordprocessingDrawing" xmlns:wp="http://schemas.openxmlformats.org/drawingml/2006/wordprocessingDrawing" xmlns:w10="urn:schemas-microsoft-com:office:word" xmlns:w="http://schemas.openxmlformats.org/wordprocessingml/2006/main" xmlns:w14="http://schemas.microsoft.com/office/word/2010/wordml" xmlns:w15="http://schemas.microsoft.com/office/word/2012/wordml" xmlns:w16cex="http://schemas.microsoft.com/office/word/2018/wordml/cex" xmlns:w16cid="http://schemas.microsoft.com/office/word/2016/wordml/cid" xmlns:w16="http://schemas.microsoft.com/office/word/2018/wordml" xmlns:w16sdtdh="http://schemas.microsoft.com/office/word/2020/wordml/sdtdatahash" xmlns:w16se="http://schemas.microsoft.com/office/word/2015/wordml/symex" xmlns:wpg="http://schemas.microsoft.com/office/word/2010/wordprocessingGroup" xmlns:wpi="http://schemas.microsoft.com/office/word/2010/wordprocessingInk" xmlns:wne="http://schemas.microsoft.com/office/word/2006/wordml" xmlns:wps="http://schemas.microsoft.com/office/word/2010/wordprocessingShape" mc:Ignorable="w14 w15 w16se w16cid w16 w16cex w16sdtdh wp14">
   <w:abstractNum w:abstractNumId="0" w15:restartNumberingAfterBreak="0">
     <w:nsid w:val="082E0A12"/>
     <w:multiLevelType w:val="multilevel"/>
@@ -8609,58 +8595,58 @@
       </w:rPr>
     </w:lvl>
   </w:abstractNum>
-  <w:num w:numId="1">
+  <w:num w:numId="1" w16cid:durableId="626086296">
     <w:abstractNumId w:val="14"/>
   </w:num>
-  <w:num w:numId="2">
+  <w:num w:numId="2" w16cid:durableId="614019463">
     <w:abstractNumId w:val="4"/>
   </w:num>
-  <w:num w:numId="3">
+  <w:num w:numId="3" w16cid:durableId="1018501728">
     <w:abstractNumId w:val="0"/>
   </w:num>
-  <w:num w:numId="4">
+  <w:num w:numId="4" w16cid:durableId="934825713">
     <w:abstractNumId w:val="12"/>
   </w:num>
-  <w:num w:numId="5">
+  <w:num w:numId="5" w16cid:durableId="1181554711">
     <w:abstractNumId w:val="1"/>
   </w:num>
-  <w:num w:numId="6">
+  <w:num w:numId="6" w16cid:durableId="531766579">
     <w:abstractNumId w:val="10"/>
   </w:num>
-  <w:num w:numId="7">
+  <w:num w:numId="7" w16cid:durableId="1269193530">
     <w:abstractNumId w:val="11"/>
   </w:num>
-  <w:num w:numId="8">
+  <w:num w:numId="8" w16cid:durableId="145636143">
     <w:abstractNumId w:val="9"/>
   </w:num>
-  <w:num w:numId="9">
+  <w:num w:numId="9" w16cid:durableId="1123958827">
     <w:abstractNumId w:val="6"/>
   </w:num>
-  <w:num w:numId="10">
+  <w:num w:numId="10" w16cid:durableId="2039693443">
     <w:abstractNumId w:val="17"/>
   </w:num>
-  <w:num w:numId="11">
+  <w:num w:numId="11" w16cid:durableId="1518614004">
     <w:abstractNumId w:val="7"/>
   </w:num>
-  <w:num w:numId="12">
+  <w:num w:numId="12" w16cid:durableId="661586336">
     <w:abstractNumId w:val="2"/>
   </w:num>
-  <w:num w:numId="13">
+  <w:num w:numId="13" w16cid:durableId="600843939">
     <w:abstractNumId w:val="18"/>
   </w:num>
-  <w:num w:numId="14">
+  <w:num w:numId="14" w16cid:durableId="1232619617">
     <w:abstractNumId w:val="13"/>
   </w:num>
-  <w:num w:numId="15">
+  <w:num w:numId="15" w16cid:durableId="1536113643">
     <w:abstractNumId w:val="15"/>
   </w:num>
-  <w:num w:numId="16">
+  <w:num w:numId="16" w16cid:durableId="2008553392">
     <w:abstractNumId w:val="8"/>
   </w:num>
-  <w:num w:numId="17">
+  <w:num w:numId="17" w16cid:durableId="1688674077">
     <w:abstractNumId w:val="5"/>
   </w:num>
-  <w:num w:numId="18">
+  <w:num w:numId="18" w16cid:durableId="781649669">
     <w:abstractNumId w:val="14"/>
     <w:lvlOverride w:ilvl="0">
       <w:startOverride w:val="1"/>
@@ -8690,73 +8676,73 @@
       <w:startOverride w:val="1"/>
     </w:lvlOverride>
   </w:num>
-  <w:num w:numId="19">
+  <w:num w:numId="19" w16cid:durableId="649990876">
     <w:abstractNumId w:val="15"/>
   </w:num>
-  <w:num w:numId="20">
+  <w:num w:numId="20" w16cid:durableId="1912738007">
     <w:abstractNumId w:val="15"/>
   </w:num>
-  <w:num w:numId="21">
+  <w:num w:numId="21" w16cid:durableId="183983090">
     <w:abstractNumId w:val="15"/>
   </w:num>
-  <w:num w:numId="22">
+  <w:num w:numId="22" w16cid:durableId="58481102">
     <w:abstractNumId w:val="15"/>
   </w:num>
-  <w:num w:numId="23">
+  <w:num w:numId="23" w16cid:durableId="46883314">
     <w:abstractNumId w:val="15"/>
   </w:num>
-  <w:num w:numId="24">
+  <w:num w:numId="24" w16cid:durableId="1149401233">
     <w:abstractNumId w:val="15"/>
   </w:num>
-  <w:num w:numId="25">
+  <w:num w:numId="25" w16cid:durableId="1465200436">
     <w:abstractNumId w:val="15"/>
   </w:num>
-  <w:num w:numId="26">
+  <w:num w:numId="26" w16cid:durableId="948319227">
     <w:abstractNumId w:val="15"/>
   </w:num>
-  <w:num w:numId="27">
+  <w:num w:numId="27" w16cid:durableId="48773220">
     <w:abstractNumId w:val="15"/>
   </w:num>
-  <w:num w:numId="28">
+  <w:num w:numId="28" w16cid:durableId="2032996913">
     <w:abstractNumId w:val="15"/>
   </w:num>
-  <w:num w:numId="29">
+  <w:num w:numId="29" w16cid:durableId="126776774">
     <w:abstractNumId w:val="15"/>
   </w:num>
-  <w:num w:numId="30">
+  <w:num w:numId="30" w16cid:durableId="107051655">
     <w:abstractNumId w:val="15"/>
   </w:num>
-  <w:num w:numId="31">
+  <w:num w:numId="31" w16cid:durableId="1838570126">
     <w:abstractNumId w:val="15"/>
   </w:num>
-  <w:num w:numId="32">
+  <w:num w:numId="32" w16cid:durableId="1063722882">
     <w:abstractNumId w:val="15"/>
   </w:num>
-  <w:num w:numId="33">
+  <w:num w:numId="33" w16cid:durableId="68312123">
     <w:abstractNumId w:val="15"/>
   </w:num>
-  <w:num w:numId="34">
+  <w:num w:numId="34" w16cid:durableId="1993949109">
     <w:abstractNumId w:val="15"/>
   </w:num>
-  <w:num w:numId="35">
+  <w:num w:numId="35" w16cid:durableId="2042432528">
     <w:abstractNumId w:val="15"/>
   </w:num>
-  <w:num w:numId="36">
+  <w:num w:numId="36" w16cid:durableId="1375697695">
     <w:abstractNumId w:val="15"/>
   </w:num>
-  <w:num w:numId="37">
+  <w:num w:numId="37" w16cid:durableId="1508059113">
     <w:abstractNumId w:val="15"/>
   </w:num>
-  <w:num w:numId="38">
+  <w:num w:numId="38" w16cid:durableId="1576285941">
     <w:abstractNumId w:val="15"/>
   </w:num>
-  <w:num w:numId="39">
+  <w:num w:numId="39" w16cid:durableId="1263492435">
     <w:abstractNumId w:val="15"/>
   </w:num>
-  <w:num w:numId="40">
+  <w:num w:numId="40" w16cid:durableId="1408377635">
     <w:abstractNumId w:val="15"/>
   </w:num>
-  <w:num w:numId="41">
+  <w:num w:numId="41" w16cid:durableId="1561398470">
     <w:abstractNumId w:val="16"/>
     <w:lvlOverride w:ilvl="0">
       <w:startOverride w:val="1"/>
@@ -8786,7 +8772,7 @@
       <w:startOverride w:val="1"/>
     </w:lvlOverride>
   </w:num>
-  <w:num w:numId="42">
+  <w:num w:numId="42" w16cid:durableId="368147509">
     <w:abstractNumId w:val="3"/>
     <w:lvlOverride w:ilvl="0">
       <w:startOverride w:val="1"/>
@@ -8821,7 +8807,7 @@
 </file>
 
 <file path=word/styles.xml><?xml version="1.0" encoding="utf-8"?>
-<w:styles xmlns:mc="http://schemas.openxmlformats.org/markup-compatibility/2006" xmlns:r="http://schemas.openxmlformats.org/officeDocument/2006/relationships" xmlns:w="http://schemas.openxmlformats.org/wordprocessingml/2006/main" xmlns:w14="http://schemas.microsoft.com/office/word/2010/wordml" xmlns:w15="http://schemas.microsoft.com/office/word/2012/wordml" xmlns:w16se="http://schemas.microsoft.com/office/word/2015/wordml/symex" mc:Ignorable="w14 w15 w16se">
+<w:styles xmlns:mc="http://schemas.openxmlformats.org/markup-compatibility/2006" xmlns:r="http://schemas.openxmlformats.org/officeDocument/2006/relationships" xmlns:w="http://schemas.openxmlformats.org/wordprocessingml/2006/main" xmlns:w14="http://schemas.microsoft.com/office/word/2010/wordml" xmlns:w15="http://schemas.microsoft.com/office/word/2012/wordml" xmlns:w16cex="http://schemas.microsoft.com/office/word/2018/wordml/cex" xmlns:w16cid="http://schemas.microsoft.com/office/word/2016/wordml/cid" xmlns:w16="http://schemas.microsoft.com/office/word/2018/wordml" xmlns:w16sdtdh="http://schemas.microsoft.com/office/word/2020/wordml/sdtdatahash" xmlns:w16se="http://schemas.microsoft.com/office/word/2015/wordml/symex" mc:Ignorable="w14 w15 w16se w16cid w16 w16cex w16sdtdh">
   <w:docDefaults>
     <w:rPrDefault>
       <w:rPr>
@@ -8831,7 +8817,7 @@
     </w:rPrDefault>
     <w:pPrDefault/>
   </w:docDefaults>
-  <w:latentStyles w:defLockedState="0" w:defUIPriority="99" w:defSemiHidden="0" w:defUnhideWhenUsed="0" w:defQFormat="0" w:count="371">
+  <w:latentStyles w:defLockedState="0" w:defUIPriority="99" w:defSemiHidden="0" w:defUnhideWhenUsed="0" w:defQFormat="0" w:count="376">
     <w:lsdException w:name="Normal" w:uiPriority="0" w:qFormat="1"/>
     <w:lsdException w:name="heading 1" w:uiPriority="0" w:qFormat="1"/>
     <w:lsdException w:name="heading 2" w:uiPriority="0" w:qFormat="1"/>
@@ -8937,7 +8923,6 @@
     <w:lsdException w:name="HTML Sample" w:semiHidden="1" w:unhideWhenUsed="1"/>
     <w:lsdException w:name="HTML Typewriter" w:semiHidden="1" w:unhideWhenUsed="1"/>
     <w:lsdException w:name="HTML Variable" w:semiHidden="1" w:unhideWhenUsed="1"/>
-    <w:lsdException w:name="Normal Table" w:semiHidden="1" w:unhideWhenUsed="1"/>
     <w:lsdException w:name="annotation subject" w:semiHidden="1" w:unhideWhenUsed="1"/>
     <w:lsdException w:name="No List" w:semiHidden="1" w:unhideWhenUsed="1"/>
     <w:lsdException w:name="Outline List 1" w:semiHidden="1" w:unhideWhenUsed="1"/>
@@ -8980,11 +8965,8 @@
     <w:lsdException w:name="Table Contemporary" w:semiHidden="1" w:unhideWhenUsed="1"/>
     <w:lsdException w:name="Table Elegant" w:semiHidden="1" w:unhideWhenUsed="1"/>
     <w:lsdException w:name="Table Professional" w:semiHidden="1" w:unhideWhenUsed="1"/>
-    <w:lsdException w:name="Table Subtle 1" w:semiHidden="1" w:unhideWhenUsed="1"/>
     <w:lsdException w:name="Table Subtle 2" w:semiHidden="1" w:unhideWhenUsed="1"/>
     <w:lsdException w:name="Table Web 1" w:semiHidden="1" w:unhideWhenUsed="1"/>
-    <w:lsdException w:name="Table Web 2" w:semiHidden="1" w:unhideWhenUsed="1"/>
-    <w:lsdException w:name="Table Web 3" w:semiHidden="1" w:unhideWhenUsed="1"/>
     <w:lsdException w:name="Balloon Text" w:semiHidden="1" w:unhideWhenUsed="1"/>
     <w:lsdException w:name="Table Grid" w:uiPriority="0"/>
     <w:lsdException w:name="Table Theme" w:semiHidden="1" w:unhideWhenUsed="1"/>
@@ -9203,6 +9185,11 @@
     <w:lsdException w:name="List Table 5 Dark Accent 6" w:uiPriority="50"/>
     <w:lsdException w:name="List Table 6 Colorful Accent 6" w:uiPriority="51"/>
     <w:lsdException w:name="List Table 7 Colorful Accent 6" w:uiPriority="52"/>
+    <w:lsdException w:name="Mention" w:semiHidden="1" w:unhideWhenUsed="1"/>
+    <w:lsdException w:name="Smart Hyperlink" w:semiHidden="1" w:unhideWhenUsed="1"/>
+    <w:lsdException w:name="Hashtag" w:semiHidden="1" w:unhideWhenUsed="1"/>
+    <w:lsdException w:name="Unresolved Mention" w:semiHidden="1" w:unhideWhenUsed="1"/>
+    <w:lsdException w:name="Smart Link" w:semiHidden="1" w:unhideWhenUsed="1"/>
   </w:latentStyles>
   <w:style w:type="paragraph" w:default="1" w:styleId="Normal">
     <w:name w:val="Normal"/>
@@ -10754,15 +10741,6 @@
 </file>
 
 <file path=customXml/item1.xml><?xml version="1.0" encoding="utf-8"?>
-<?mso-contentType ?>
-<FormTemplates xmlns="http://schemas.microsoft.com/sharepoint/v3/contenttype/forms">
-  <Display>DocumentLibraryForm</Display>
-  <Edit>DocumentLibraryForm</Edit>
-  <New>DocumentLibraryForm</New>
-</FormTemplates>
-</file>
-
-<file path=customXml/item2.xml><?xml version="1.0" encoding="utf-8"?>
 <ct:contentTypeSchema xmlns:ct="http://schemas.microsoft.com/office/2006/metadata/contentType" xmlns:ma="http://schemas.microsoft.com/office/2006/metadata/properties/metaAttributes" ct:_="" ma:_="" ma:contentTypeName="Document" ma:contentTypeID="0x010100E71EF73F5681F542A3E9664D4DCA3D39" ma:contentTypeVersion="12" ma:contentTypeDescription="Create a new document." ma:contentTypeScope="" ma:versionID="6d4cb3a7688cf672e751809060796157">
   <xsd:schema xmlns:xsd="http://www.w3.org/2001/XMLSchema" xmlns:xs="http://www.w3.org/2001/XMLSchema" xmlns:p="http://schemas.microsoft.com/office/2006/metadata/properties" xmlns:ns2="29603b62-04f0-417a-887c-030c32f5a531" targetNamespace="http://schemas.microsoft.com/office/2006/metadata/properties" ma:root="true" ma:fieldsID="17483c107f79c0803f475681188633f4" ns2:_="">
     <xsd:import namespace="29603b62-04f0-417a-887c-030c32f5a531"/>
@@ -10941,7 +10919,20 @@
 </ct:contentTypeSchema>
 </file>
 
+<file path=customXml/item2.xml><?xml version="1.0" encoding="utf-8"?>
+<?mso-contentType ?>
+<FormTemplates xmlns="http://schemas.microsoft.com/sharepoint/v3/contenttype/forms">
+  <Display>DocumentLibraryForm</Display>
+  <Edit>DocumentLibraryForm</Edit>
+  <New>DocumentLibraryForm</New>
+</FormTemplates>
+</file>
+
 <file path=customXml/item3.xml><?xml version="1.0" encoding="utf-8"?>
+<b:Sources xmlns:b="http://schemas.openxmlformats.org/officeDocument/2006/bibliography" xmlns="http://schemas.openxmlformats.org/officeDocument/2006/bibliography" SelectedStyle="\APA.XSL" StyleName="APA"/>
+</file>
+
+<file path=customXml/item4.xml><?xml version="1.0" encoding="utf-8"?>
 <p:properties xmlns:p="http://schemas.microsoft.com/office/2006/metadata/properties" xmlns:xsi="http://www.w3.org/2001/XMLSchema-instance" xmlns:pc="http://schemas.microsoft.com/office/infopath/2007/PartnerControls">
   <documentManagement>
     <Project_x0020_Phase xmlns="29603b62-04f0-417a-887c-030c32f5a531">04 Implement</Project_x0020_Phase>
@@ -10956,19 +10947,7 @@
 </p:properties>
 </file>
 
-<file path=customXml/item4.xml><?xml version="1.0" encoding="utf-8"?>
-<b:Sources xmlns:b="http://schemas.openxmlformats.org/officeDocument/2006/bibliography" xmlns="http://schemas.openxmlformats.org/officeDocument/2006/bibliography" SelectedStyle="\APA.XSL" StyleName="APA"/>
-</file>
-
 <file path=customXml/itemProps1.xml><?xml version="1.0" encoding="utf-8"?>
-<ds:datastoreItem xmlns:ds="http://schemas.openxmlformats.org/officeDocument/2006/customXml" ds:itemID="{CB684286-C948-4439-9D64-EB1AEC3F7D76}">
-  <ds:schemaRefs>
-    <ds:schemaRef ds:uri="http://schemas.microsoft.com/sharepoint/v3/contenttype/forms"/>
-  </ds:schemaRefs>
-</ds:datastoreItem>
-</file>
-
-<file path=customXml/itemProps2.xml><?xml version="1.0" encoding="utf-8"?>
 <ds:datastoreItem xmlns:ds="http://schemas.openxmlformats.org/officeDocument/2006/customXml" ds:itemID="{345C3155-C307-4747-80BA-5A79245B9D04}">
   <ds:schemaRefs>
     <ds:schemaRef ds:uri="http://schemas.microsoft.com/office/2006/metadata/contentType"/>
@@ -10986,7 +10965,23 @@
 </ds:datastoreItem>
 </file>
 
+<file path=customXml/itemProps2.xml><?xml version="1.0" encoding="utf-8"?>
+<ds:datastoreItem xmlns:ds="http://schemas.openxmlformats.org/officeDocument/2006/customXml" ds:itemID="{CB684286-C948-4439-9D64-EB1AEC3F7D76}">
+  <ds:schemaRefs>
+    <ds:schemaRef ds:uri="http://schemas.microsoft.com/sharepoint/v3/contenttype/forms"/>
+  </ds:schemaRefs>
+</ds:datastoreItem>
+</file>
+
 <file path=customXml/itemProps3.xml><?xml version="1.0" encoding="utf-8"?>
+<ds:datastoreItem xmlns:ds="http://schemas.openxmlformats.org/officeDocument/2006/customXml" ds:itemID="{36D2B59C-B09D-4725-899C-571B14FB7C58}">
+  <ds:schemaRefs>
+    <ds:schemaRef ds:uri="http://schemas.openxmlformats.org/officeDocument/2006/bibliography"/>
+  </ds:schemaRefs>
+</ds:datastoreItem>
+</file>
+
+<file path=customXml/itemProps4.xml><?xml version="1.0" encoding="utf-8"?>
 <ds:datastoreItem xmlns:ds="http://schemas.openxmlformats.org/officeDocument/2006/customXml" ds:itemID="{AACD5996-3F1C-45FF-89D5-4E80ADD31CA2}">
   <ds:schemaRefs>
     <ds:schemaRef ds:uri="http://schemas.microsoft.com/office/2006/metadata/properties"/>
@@ -10994,12 +10989,4 @@
     <ds:schemaRef ds:uri="29603b62-04f0-417a-887c-030c32f5a531"/>
   </ds:schemaRefs>
 </ds:datastoreItem>
-</file>
-
-<file path=customXml/itemProps4.xml><?xml version="1.0" encoding="utf-8"?>
-<ds:datastoreItem xmlns:ds="http://schemas.openxmlformats.org/officeDocument/2006/customXml" ds:itemID="{36D2B59C-B09D-4725-899C-571B14FB7C58}">
-  <ds:schemaRefs>
-    <ds:schemaRef ds:uri="http://schemas.openxmlformats.org/officeDocument/2006/bibliography"/>
-  </ds:schemaRefs>
-</ds:datastoreItem>
 </file>
</xml_diff>